<commit_message>
Se agregó el modelo y el diagrama a PlanificacionProyecto.docx
</commit_message>
<xml_diff>
--- a/Planificacion Proyecto.docx
+++ b/Planificacion Proyecto.docx
@@ -619,10 +619,7 @@
         </w:numPr>
       </w:pPr>
       <w:r>
-        <w:t>José Daniel López Marroquín 2017485 –</w:t>
-      </w:r>
-      <w:r>
-        <w:t xml:space="preserve"> Creación de la estructura del proyecto y creación de la clase conexión y creación </w:t>
+        <w:t xml:space="preserve">José Daniel López Marroquín 2017485 – Creación de la estructura del proyecto y creación de la clase conexión y creación </w:t>
       </w:r>
       <w:r>
         <w:t xml:space="preserve">de los servlets (controlador y </w:t>
@@ -664,25 +661,7 @@
         <w:t xml:space="preserve">Kenneth Daniel Manrique Mayorga 2017194 – </w:t>
       </w:r>
       <w:r>
-        <w:t xml:space="preserve">Creación de modelo de entidades, diagrama entidad relación y creación de </w:t>
-      </w:r>
-      <w:r>
-        <w:t>4</w:t>
-      </w:r>
-      <w:r>
-        <w:t xml:space="preserve"> vistas (Login, Principal</w:t>
-      </w:r>
-      <w:r>
-        <w:t>,</w:t>
-      </w:r>
-      <w:r>
-        <w:t xml:space="preserve"> Cliente</w:t>
-      </w:r>
-      <w:r>
-        <w:t xml:space="preserve"> y Ventas</w:t>
-      </w:r>
-      <w:r>
-        <w:t>).</w:t>
+        <w:t>Creación de modelo de entidades, diagrama entidad relación y creación de 4 vistas (Login, Principal, Cliente y Ventas).</w:t>
       </w:r>
     </w:p>
     <w:p>
@@ -757,10 +736,18 @@
         </w:numPr>
       </w:pPr>
       <w:r>
-        <w:t xml:space="preserve">Daniel Oswaldo Juárez Herrera 2017510 – </w:t>
-      </w:r>
-      <w:r>
-        <w:t xml:space="preserve"> Modelo Empleado y </w:t>
+        <w:t xml:space="preserve">Daniel Oswaldo Juárez Herrera 2017510 </w:t>
+      </w:r>
+      <w:proofErr w:type="gramStart"/>
+      <w:r>
+        <w:t xml:space="preserve">– </w:t>
+      </w:r>
+      <w:r>
+        <w:t xml:space="preserve"> Modelo</w:t>
+      </w:r>
+      <w:proofErr w:type="gramEnd"/>
+      <w:r>
+        <w:t xml:space="preserve"> Empleado y </w:t>
       </w:r>
       <w:proofErr w:type="spellStart"/>
       <w:r>
@@ -777,10 +764,15 @@
         </w:numPr>
       </w:pPr>
       <w:r>
-        <w:t xml:space="preserve">Oliver Alejandro Pérez López  2017183 – </w:t>
-      </w:r>
-      <w:r>
-        <w:t xml:space="preserve">Modelo Venta y </w:t>
+        <w:t xml:space="preserve">Oliver Alejandro Pérez </w:t>
+      </w:r>
+      <w:proofErr w:type="gramStart"/>
+      <w:r>
+        <w:t>López  2017183</w:t>
+      </w:r>
+      <w:proofErr w:type="gramEnd"/>
+      <w:r>
+        <w:t xml:space="preserve"> – Modelo Venta y </w:t>
       </w:r>
       <w:proofErr w:type="spellStart"/>
       <w:r>
@@ -823,10 +815,7 @@
         </w:numPr>
       </w:pPr>
       <w:r>
-        <w:t>Carlos Eduardo López Castro 2017539 –</w:t>
-      </w:r>
-      <w:r>
-        <w:t xml:space="preserve"> Trabajar los servlets enteros (Controlador y Validación).</w:t>
+        <w:t>Carlos Eduardo López Castro 2017539 – Trabajar los servlets enteros (Controlador y Validación).</w:t>
       </w:r>
     </w:p>
     <w:p>
@@ -866,6 +855,7 @@
       <w:r>
         <w:rPr>
           <w:rFonts w:ascii="Times New Roman" w:hAnsi="Times New Roman" w:cs="Times New Roman"/>
+          <w:noProof/>
           <w:sz w:val="24"/>
         </w:rPr>
         <w:drawing>
@@ -905,10 +895,143 @@
         </w:drawing>
       </w:r>
     </w:p>
+    <w:p>
+      <w:pPr>
+        <w:pStyle w:val="Ttulo2"/>
+      </w:pPr>
+      <w:r>
+        <w:lastRenderedPageBreak/>
+        <w:t>Modelo de entidades:</w:t>
+      </w:r>
+    </w:p>
+    <w:p>
+      <w:r>
+        <w:rPr>
+          <w:noProof/>
+        </w:rPr>
+        <w:drawing>
+          <wp:inline distT="0" distB="0" distL="0" distR="0" wp14:anchorId="219099F1" wp14:editId="24781650">
+            <wp:extent cx="4648200" cy="3649980"/>
+            <wp:effectExtent l="0" t="0" r="0" b="7620"/>
+            <wp:docPr id="4" name="Imagen 4"/>
+            <wp:cNvGraphicFramePr>
+              <a:graphicFrameLocks xmlns:a="http://schemas.openxmlformats.org/drawingml/2006/main" noChangeAspect="1"/>
+            </wp:cNvGraphicFramePr>
+            <a:graphic xmlns:a="http://schemas.openxmlformats.org/drawingml/2006/main">
+              <a:graphicData uri="http://schemas.openxmlformats.org/drawingml/2006/picture">
+                <pic:pic xmlns:pic="http://schemas.openxmlformats.org/drawingml/2006/picture">
+                  <pic:nvPicPr>
+                    <pic:cNvPr id="0" name="Picture 2"/>
+                    <pic:cNvPicPr>
+                      <a:picLocks noChangeAspect="1" noChangeArrowheads="1"/>
+                    </pic:cNvPicPr>
+                  </pic:nvPicPr>
+                  <pic:blipFill>
+                    <a:blip r:embed="rId10">
+                      <a:extLst>
+                        <a:ext uri="{28A0092B-C50C-407E-A947-70E740481C1C}">
+                          <a14:useLocalDpi xmlns:a14="http://schemas.microsoft.com/office/drawing/2010/main" val="0"/>
+                        </a:ext>
+                      </a:extLst>
+                    </a:blip>
+                    <a:srcRect/>
+                    <a:stretch>
+                      <a:fillRect/>
+                    </a:stretch>
+                  </pic:blipFill>
+                  <pic:spPr bwMode="auto">
+                    <a:xfrm>
+                      <a:off x="0" y="0"/>
+                      <a:ext cx="4648200" cy="3649980"/>
+                    </a:xfrm>
+                    <a:prstGeom prst="rect">
+                      <a:avLst/>
+                    </a:prstGeom>
+                    <a:noFill/>
+                    <a:ln>
+                      <a:noFill/>
+                    </a:ln>
+                  </pic:spPr>
+                </pic:pic>
+              </a:graphicData>
+            </a:graphic>
+          </wp:inline>
+        </w:drawing>
+      </w:r>
+    </w:p>
     <w:p/>
+    <w:p>
+      <w:pPr>
+        <w:pStyle w:val="Ttulo2"/>
+      </w:pPr>
+      <w:r>
+        <w:t>Diagrama entidad-relación:</w:t>
+      </w:r>
+    </w:p>
+    <w:p>
+      <w:r>
+        <w:rPr>
+          <w:noProof/>
+        </w:rPr>
+        <w:drawing>
+          <wp:inline distT="0" distB="0" distL="0" distR="0" wp14:anchorId="751628D3" wp14:editId="508657A6">
+            <wp:extent cx="5791200" cy="3528060"/>
+            <wp:effectExtent l="0" t="0" r="0" b="0"/>
+            <wp:docPr id="3" name="Imagen 3"/>
+            <wp:cNvGraphicFramePr>
+              <a:graphicFrameLocks xmlns:a="http://schemas.openxmlformats.org/drawingml/2006/main" noChangeAspect="1"/>
+            </wp:cNvGraphicFramePr>
+            <a:graphic xmlns:a="http://schemas.openxmlformats.org/drawingml/2006/main">
+              <a:graphicData uri="http://schemas.openxmlformats.org/drawingml/2006/picture">
+                <pic:pic xmlns:pic="http://schemas.openxmlformats.org/drawingml/2006/picture">
+                  <pic:nvPicPr>
+                    <pic:cNvPr id="0" name="Picture 1"/>
+                    <pic:cNvPicPr>
+                      <a:picLocks noChangeAspect="1" noChangeArrowheads="1"/>
+                    </pic:cNvPicPr>
+                  </pic:nvPicPr>
+                  <pic:blipFill>
+                    <a:blip r:embed="rId11">
+                      <a:extLst>
+                        <a:ext uri="{28A0092B-C50C-407E-A947-70E740481C1C}">
+                          <a14:useLocalDpi xmlns:a14="http://schemas.microsoft.com/office/drawing/2010/main" val="0"/>
+                        </a:ext>
+                      </a:extLst>
+                    </a:blip>
+                    <a:srcRect/>
+                    <a:stretch>
+                      <a:fillRect/>
+                    </a:stretch>
+                  </pic:blipFill>
+                  <pic:spPr bwMode="auto">
+                    <a:xfrm>
+                      <a:off x="0" y="0"/>
+                      <a:ext cx="5791200" cy="3528060"/>
+                    </a:xfrm>
+                    <a:prstGeom prst="rect">
+                      <a:avLst/>
+                    </a:prstGeom>
+                    <a:noFill/>
+                    <a:ln>
+                      <a:noFill/>
+                    </a:ln>
+                  </pic:spPr>
+                </pic:pic>
+              </a:graphicData>
+            </a:graphic>
+          </wp:inline>
+        </w:drawing>
+      </w:r>
+    </w:p>
+    <w:p/>
+    <w:p>
+      <w:pPr>
+        <w:pStyle w:val="Ttulo2"/>
+      </w:pPr>
+    </w:p>
     <w:sectPr>
-      <w:headerReference w:type="default" r:id="rId10"/>
-      <w:footerReference w:type="default" r:id="rId11"/>
+      <w:headerReference w:type="default" r:id="rId12"/>
+      <w:footerReference w:type="default" r:id="rId13"/>
       <w:type w:val="continuous"/>
       <w:pgSz w:w="12240" w:h="15840"/>
       <w:pgMar w:top="1418" w:right="1418" w:bottom="1418" w:left="1701" w:header="709" w:footer="709" w:gutter="0"/>

</xml_diff>